<commit_message>
Updated Test Plan Doc
</commit_message>
<xml_diff>
--- a/Deliverbles/Iteration3/Test Plan.docx
+++ b/Deliverbles/Iteration3/Test Plan.docx
@@ -8,22 +8,24 @@
         <w:spacing w:before="240" w:after="240" w:line="240" w:lineRule="auto"/>
         <w:outlineLvl w:val="2"/>
         <w:rPr>
-          <w:rFonts w:ascii="inherit" w:eastAsia="Times New Roman" w:hAnsi="inherit" w:cs="Helvetica"/>
+          <w:rFonts w:asciiTheme="majorHAnsi" w:eastAsia="Times New Roman" w:hAnsiTheme="majorHAnsi" w:cs="Helvetica"/>
           <w:b/>
           <w:bCs/>
           <w:color w:val="444444"/>
-          <w:sz w:val="21"/>
-          <w:szCs w:val="21"/>
-        </w:rPr>
-      </w:pPr>
-      <w:r>
-        <w:rPr>
-          <w:rFonts w:ascii="inherit" w:eastAsia="Times New Roman" w:hAnsi="inherit" w:cs="Helvetica"/>
+          <w:sz w:val="24"/>
+          <w:szCs w:val="24"/>
+          <w:u w:val="single"/>
+        </w:rPr>
+      </w:pPr>
+      <w:r>
+        <w:rPr>
+          <w:rFonts w:asciiTheme="majorHAnsi" w:eastAsia="Times New Roman" w:hAnsiTheme="majorHAnsi" w:cs="Helvetica"/>
           <w:b/>
           <w:bCs/>
           <w:color w:val="444444"/>
-          <w:sz w:val="21"/>
-          <w:szCs w:val="21"/>
+          <w:sz w:val="24"/>
+          <w:szCs w:val="24"/>
+          <w:u w:val="single"/>
         </w:rPr>
         <w:t>Test Plan</w:t>
       </w:r>
@@ -31,28 +33,1840 @@
     <w:p>
       <w:pPr>
         <w:shd w:val="clear" w:color="auto" w:fill="FFFFFF"/>
-        <w:spacing w:after="0" w:line="240" w:lineRule="auto"/>
-        <w:rPr>
-          <w:rFonts w:ascii="inherit" w:eastAsia="Times New Roman" w:hAnsi="inherit" w:cs="Helvetica"/>
+        <w:spacing w:before="240" w:after="240" w:line="240" w:lineRule="auto"/>
+        <w:outlineLvl w:val="2"/>
+        <w:rPr>
+          <w:rFonts w:asciiTheme="majorHAnsi" w:eastAsia="Times New Roman" w:hAnsiTheme="majorHAnsi" w:cs="Helvetica"/>
+          <w:bCs/>
           <w:color w:val="444444"/>
-          <w:sz w:val="20"/>
-          <w:szCs w:val="20"/>
-        </w:rPr>
-      </w:pPr>
-      <w:r>
-        <w:rPr>
-          <w:rFonts w:ascii="inherit" w:eastAsia="Times New Roman" w:hAnsi="inherit" w:cs="Helvetica"/>
-          <w:color w:val="000000"/>
-          <w:sz w:val="27"/>
-          <w:szCs w:val="27"/>
-          <w:bdr w:val="none" w:sz="0" w:space="0" w:color="auto" w:frame="1"/>
-        </w:rPr>
-        <w:t>The test plan document should describe what tests will be performed, showing how each test arises from a requirement documented in the Use Case Model or other requirements document. Please make sure at least one test case for each use case you implemented in the system. Provide the screenshot to demonstrate your test. Tests may be manual or automated.</w:t>
-      </w:r>
-    </w:p>
-    <w:p>
+          <w:sz w:val="24"/>
+          <w:szCs w:val="24"/>
+        </w:rPr>
+      </w:pPr>
+      <w:r>
+        <w:rPr>
+          <w:rFonts w:asciiTheme="majorHAnsi" w:eastAsia="Times New Roman" w:hAnsiTheme="majorHAnsi" w:cs="Helvetica"/>
+          <w:bCs/>
+          <w:color w:val="444444"/>
+          <w:sz w:val="24"/>
+          <w:szCs w:val="24"/>
+        </w:rPr>
+        <w:t xml:space="preserve">- </w:t>
+      </w:r>
+      <w:r>
+        <w:rPr>
+          <w:rFonts w:asciiTheme="majorHAnsi" w:eastAsia="Times New Roman" w:hAnsiTheme="majorHAnsi" w:cs="Helvetica"/>
+          <w:bCs/>
+          <w:color w:val="444444"/>
+          <w:sz w:val="24"/>
+          <w:szCs w:val="24"/>
+        </w:rPr>
+        <w:t>Default page</w:t>
+      </w:r>
+    </w:p>
+    <w:p>
+      <w:pPr>
+        <w:shd w:val="clear" w:color="auto" w:fill="FFFFFF"/>
+        <w:spacing w:before="240" w:after="240" w:line="240" w:lineRule="auto"/>
+        <w:outlineLvl w:val="2"/>
+        <w:rPr>
+          <w:rFonts w:asciiTheme="majorHAnsi" w:eastAsia="Times New Roman" w:hAnsiTheme="majorHAnsi" w:cs="Helvetica"/>
+          <w:bCs/>
+          <w:color w:val="444444"/>
+          <w:sz w:val="24"/>
+          <w:szCs w:val="24"/>
+        </w:rPr>
+      </w:pPr>
+      <w:r>
+        <w:rPr>
+          <w:noProof/>
+        </w:rPr>
+        <w:drawing>
+          <wp:inline distT="0" distB="0" distL="0" distR="0" wp14:anchorId="4378401B" wp14:editId="43AF462C">
+            <wp:extent cx="3588444" cy="4880963"/>
+            <wp:effectExtent l="0" t="0" r="0" b="0"/>
+            <wp:docPr id="1" name="Picture 1"/>
+            <wp:cNvGraphicFramePr>
+              <a:graphicFrameLocks xmlns:a="http://schemas.openxmlformats.org/drawingml/2006/main" noChangeAspect="1"/>
+            </wp:cNvGraphicFramePr>
+            <a:graphic xmlns:a="http://schemas.openxmlformats.org/drawingml/2006/main">
+              <a:graphicData uri="http://schemas.openxmlformats.org/drawingml/2006/picture">
+                <pic:pic xmlns:pic="http://schemas.openxmlformats.org/drawingml/2006/picture">
+                  <pic:nvPicPr>
+                    <pic:cNvPr id="0" name=""/>
+                    <pic:cNvPicPr/>
+                  </pic:nvPicPr>
+                  <pic:blipFill rotWithShape="1">
+                    <a:blip r:embed="rId6"/>
+                    <a:srcRect l="36464" t="-1837" r="36251" b="35861"/>
+                    <a:stretch/>
+                  </pic:blipFill>
+                  <pic:spPr bwMode="auto">
+                    <a:xfrm>
+                      <a:off x="0" y="0"/>
+                      <a:ext cx="3589219" cy="4882017"/>
+                    </a:xfrm>
+                    <a:prstGeom prst="rect">
+                      <a:avLst/>
+                    </a:prstGeom>
+                    <a:ln>
+                      <a:noFill/>
+                    </a:ln>
+                    <a:extLst>
+                      <a:ext uri="{53640926-AAD7-44D8-BBD7-CCE9431645EC}">
+                        <a14:shadowObscured xmlns:a14="http://schemas.microsoft.com/office/drawing/2010/main"/>
+                      </a:ext>
+                    </a:extLst>
+                  </pic:spPr>
+                </pic:pic>
+              </a:graphicData>
+            </a:graphic>
+          </wp:inline>
+        </w:drawing>
+      </w:r>
+    </w:p>
+    <w:p>
+      <w:pPr>
+        <w:pStyle w:val="Body"/>
+        <w:shd w:val="clear" w:color="auto" w:fill="FFFFFF"/>
+        <w:spacing w:after="0" w:line="240" w:lineRule="auto"/>
+        <w:rPr>
+          <w:color w:val="212121"/>
+          <w:sz w:val="24"/>
+          <w:szCs w:val="24"/>
+          <w:u w:color="212121"/>
+        </w:rPr>
+      </w:pPr>
+      <w:r>
+        <w:rPr>
+          <w:sz w:val="24"/>
+          <w:szCs w:val="24"/>
+        </w:rPr>
+        <w:t>1. Search for an item</w:t>
+      </w:r>
+    </w:p>
+    <w:p>
+      <w:pPr>
+        <w:pStyle w:val="Body"/>
+        <w:shd w:val="clear" w:color="auto" w:fill="FFFFFF"/>
+        <w:spacing w:after="0" w:line="240" w:lineRule="auto"/>
+        <w:rPr>
+          <w:color w:val="212121"/>
+          <w:sz w:val="24"/>
+          <w:szCs w:val="24"/>
+          <w:u w:color="212121"/>
+        </w:rPr>
+      </w:pPr>
+      <w:r>
+        <w:rPr>
+          <w:sz w:val="24"/>
+          <w:szCs w:val="24"/>
+        </w:rPr>
+        <w:t>2. Sort Items by distance or price</w:t>
+      </w:r>
+    </w:p>
+    <w:p>
+      <w:pPr>
+        <w:pStyle w:val="Body"/>
+        <w:shd w:val="clear" w:color="auto" w:fill="FFFFFF"/>
+        <w:spacing w:after="0" w:line="240" w:lineRule="auto"/>
+        <w:rPr>
+          <w:sz w:val="24"/>
+          <w:szCs w:val="24"/>
+        </w:rPr>
+      </w:pPr>
+      <w:r>
+        <w:rPr>
+          <w:sz w:val="24"/>
+          <w:szCs w:val="24"/>
+        </w:rPr>
+        <w:t xml:space="preserve">3. Login/ Register </w:t>
+      </w:r>
+    </w:p>
+    <w:p>
+      <w:pPr>
+        <w:pStyle w:val="Body"/>
+        <w:shd w:val="clear" w:color="auto" w:fill="FFFFFF"/>
+        <w:spacing w:after="0" w:line="240" w:lineRule="auto"/>
+        <w:rPr>
+          <w:color w:val="212121"/>
+          <w:sz w:val="24"/>
+          <w:szCs w:val="24"/>
+          <w:u w:color="212121"/>
+        </w:rPr>
+      </w:pPr>
+      <w:r>
+        <w:rPr>
+          <w:noProof/>
+        </w:rPr>
+        <w:lastRenderedPageBreak/>
+        <w:drawing>
+          <wp:inline distT="0" distB="0" distL="0" distR="0" wp14:anchorId="267E1C08" wp14:editId="54E34332">
+            <wp:extent cx="4994622" cy="7574780"/>
+            <wp:effectExtent l="0" t="0" r="0" b="7620"/>
+            <wp:docPr id="4" name="Picture 4"/>
+            <wp:cNvGraphicFramePr>
+              <a:graphicFrameLocks xmlns:a="http://schemas.openxmlformats.org/drawingml/2006/main" noChangeAspect="1"/>
+            </wp:cNvGraphicFramePr>
+            <a:graphic xmlns:a="http://schemas.openxmlformats.org/drawingml/2006/main">
+              <a:graphicData uri="http://schemas.openxmlformats.org/drawingml/2006/picture">
+                <pic:pic xmlns:pic="http://schemas.openxmlformats.org/drawingml/2006/picture">
+                  <pic:nvPicPr>
+                    <pic:cNvPr id="0" name=""/>
+                    <pic:cNvPicPr/>
+                  </pic:nvPicPr>
+                  <pic:blipFill rotWithShape="1">
+                    <a:blip r:embed="rId7"/>
+                    <a:srcRect l="36466" t="1149" r="36250" b="25287"/>
+                    <a:stretch/>
+                  </pic:blipFill>
+                  <pic:spPr bwMode="auto">
+                    <a:xfrm>
+                      <a:off x="0" y="0"/>
+                      <a:ext cx="4995700" cy="7576415"/>
+                    </a:xfrm>
+                    <a:prstGeom prst="rect">
+                      <a:avLst/>
+                    </a:prstGeom>
+                    <a:ln>
+                      <a:noFill/>
+                    </a:ln>
+                    <a:extLst>
+                      <a:ext uri="{53640926-AAD7-44D8-BBD7-CCE9431645EC}">
+                        <a14:shadowObscured xmlns:a14="http://schemas.microsoft.com/office/drawing/2010/main"/>
+                      </a:ext>
+                    </a:extLst>
+                  </pic:spPr>
+                </pic:pic>
+              </a:graphicData>
+            </a:graphic>
+          </wp:inline>
+        </w:drawing>
+      </w:r>
+    </w:p>
+    <w:p>
+      <w:pPr>
+        <w:pStyle w:val="Body"/>
+        <w:shd w:val="clear" w:color="auto" w:fill="FFFFFF"/>
+        <w:spacing w:after="0" w:line="240" w:lineRule="auto"/>
+        <w:rPr>
+          <w:color w:val="212121"/>
+          <w:sz w:val="24"/>
+          <w:szCs w:val="24"/>
+          <w:u w:color="212121"/>
+        </w:rPr>
+      </w:pPr>
+    </w:p>
+    <w:p>
+      <w:pPr>
+        <w:pStyle w:val="Body"/>
+        <w:shd w:val="clear" w:color="auto" w:fill="FFFFFF"/>
+        <w:spacing w:after="0" w:line="240" w:lineRule="auto"/>
+        <w:rPr>
+          <w:color w:val="212121"/>
+          <w:sz w:val="24"/>
+          <w:szCs w:val="24"/>
+          <w:u w:color="212121"/>
+        </w:rPr>
+      </w:pPr>
+    </w:p>
+    <w:p>
+      <w:pPr>
+        <w:pStyle w:val="Body"/>
+        <w:shd w:val="clear" w:color="auto" w:fill="FFFFFF"/>
+        <w:spacing w:after="0" w:line="240" w:lineRule="auto"/>
+        <w:ind w:firstLine="720"/>
+        <w:rPr>
+          <w:color w:val="212121"/>
+          <w:sz w:val="24"/>
+          <w:szCs w:val="24"/>
+          <w:u w:color="212121"/>
+        </w:rPr>
+      </w:pPr>
+    </w:p>
+    <w:p>
+      <w:pPr>
+        <w:pStyle w:val="Body"/>
+        <w:shd w:val="clear" w:color="auto" w:fill="FFFFFF"/>
+        <w:spacing w:after="0" w:line="240" w:lineRule="auto"/>
+        <w:ind w:firstLine="720"/>
+        <w:rPr>
+          <w:color w:val="212121"/>
+          <w:sz w:val="24"/>
+          <w:szCs w:val="24"/>
+          <w:u w:color="212121"/>
+        </w:rPr>
+      </w:pPr>
+      <w:r>
+        <w:rPr>
+          <w:color w:val="212121"/>
+          <w:sz w:val="24"/>
+          <w:szCs w:val="24"/>
+          <w:u w:color="212121"/>
+        </w:rPr>
+        <w:lastRenderedPageBreak/>
+        <w:t>Register</w:t>
+      </w:r>
+    </w:p>
+    <w:p>
+      <w:pPr>
+        <w:pStyle w:val="Body"/>
+        <w:shd w:val="clear" w:color="auto" w:fill="FFFFFF"/>
+        <w:spacing w:after="0" w:line="240" w:lineRule="auto"/>
+        <w:ind w:firstLine="720"/>
+        <w:rPr>
+          <w:noProof/>
+        </w:rPr>
+      </w:pPr>
+    </w:p>
+    <w:p>
+      <w:pPr>
+        <w:pStyle w:val="Body"/>
+        <w:shd w:val="clear" w:color="auto" w:fill="FFFFFF"/>
+        <w:spacing w:after="0" w:line="240" w:lineRule="auto"/>
+        <w:ind w:firstLine="720"/>
+        <w:rPr>
+          <w:color w:val="212121"/>
+          <w:sz w:val="24"/>
+          <w:szCs w:val="24"/>
+          <w:u w:color="212121"/>
+        </w:rPr>
+      </w:pPr>
+      <w:r>
+        <w:rPr>
+          <w:noProof/>
+        </w:rPr>
+        <w:drawing>
+          <wp:inline distT="0" distB="0" distL="0" distR="0" wp14:anchorId="2150B571" wp14:editId="6AFA4DB4">
+            <wp:extent cx="4195482" cy="6312464"/>
+            <wp:effectExtent l="0" t="0" r="0" b="0"/>
+            <wp:docPr id="5" name="Picture 5"/>
+            <wp:cNvGraphicFramePr>
+              <a:graphicFrameLocks xmlns:a="http://schemas.openxmlformats.org/drawingml/2006/main" noChangeAspect="1"/>
+            </wp:cNvGraphicFramePr>
+            <a:graphic xmlns:a="http://schemas.openxmlformats.org/drawingml/2006/main">
+              <a:graphicData uri="http://schemas.openxmlformats.org/drawingml/2006/picture">
+                <pic:pic xmlns:pic="http://schemas.openxmlformats.org/drawingml/2006/picture">
+                  <pic:nvPicPr>
+                    <pic:cNvPr id="0" name=""/>
+                    <pic:cNvPicPr/>
+                  </pic:nvPicPr>
+                  <pic:blipFill rotWithShape="1">
+                    <a:blip r:embed="rId8"/>
+                    <a:srcRect l="35948" t="1150" r="35862" b="23448"/>
+                    <a:stretch/>
+                  </pic:blipFill>
+                  <pic:spPr bwMode="auto">
+                    <a:xfrm>
+                      <a:off x="0" y="0"/>
+                      <a:ext cx="4196389" cy="6313828"/>
+                    </a:xfrm>
+                    <a:prstGeom prst="rect">
+                      <a:avLst/>
+                    </a:prstGeom>
+                    <a:ln>
+                      <a:noFill/>
+                    </a:ln>
+                    <a:extLst>
+                      <a:ext uri="{53640926-AAD7-44D8-BBD7-CCE9431645EC}">
+                        <a14:shadowObscured xmlns:a14="http://schemas.microsoft.com/office/drawing/2010/main"/>
+                      </a:ext>
+                    </a:extLst>
+                  </pic:spPr>
+                </pic:pic>
+              </a:graphicData>
+            </a:graphic>
+          </wp:inline>
+        </w:drawing>
+      </w:r>
+    </w:p>
+    <w:p>
+      <w:pPr>
+        <w:pStyle w:val="Body"/>
+        <w:shd w:val="clear" w:color="auto" w:fill="FFFFFF"/>
+        <w:spacing w:after="0" w:line="240" w:lineRule="auto"/>
+        <w:ind w:firstLine="720"/>
+        <w:rPr>
+          <w:noProof/>
+        </w:rPr>
+      </w:pPr>
+    </w:p>
+    <w:p>
+      <w:pPr>
+        <w:pStyle w:val="Body"/>
+        <w:shd w:val="clear" w:color="auto" w:fill="FFFFFF"/>
+        <w:spacing w:after="0" w:line="240" w:lineRule="auto"/>
+        <w:ind w:firstLine="720"/>
+        <w:rPr>
+          <w:noProof/>
+        </w:rPr>
+      </w:pPr>
+    </w:p>
+    <w:p>
+      <w:pPr>
+        <w:pStyle w:val="Body"/>
+        <w:shd w:val="clear" w:color="auto" w:fill="FFFFFF"/>
+        <w:spacing w:after="0" w:line="240" w:lineRule="auto"/>
+        <w:ind w:firstLine="720"/>
+        <w:rPr>
+          <w:noProof/>
+        </w:rPr>
+      </w:pPr>
+    </w:p>
+    <w:p>
+      <w:pPr>
+        <w:pStyle w:val="Body"/>
+        <w:shd w:val="clear" w:color="auto" w:fill="FFFFFF"/>
+        <w:spacing w:after="0" w:line="240" w:lineRule="auto"/>
+        <w:ind w:firstLine="720"/>
+        <w:rPr>
+          <w:noProof/>
+        </w:rPr>
+      </w:pPr>
+    </w:p>
+    <w:p>
+      <w:pPr>
+        <w:pStyle w:val="Body"/>
+        <w:shd w:val="clear" w:color="auto" w:fill="FFFFFF"/>
+        <w:spacing w:after="0" w:line="240" w:lineRule="auto"/>
+        <w:ind w:firstLine="720"/>
+        <w:rPr>
+          <w:noProof/>
+        </w:rPr>
+      </w:pPr>
+    </w:p>
+    <w:p>
+      <w:pPr>
+        <w:pStyle w:val="Body"/>
+        <w:shd w:val="clear" w:color="auto" w:fill="FFFFFF"/>
+        <w:spacing w:after="0" w:line="240" w:lineRule="auto"/>
+        <w:ind w:firstLine="720"/>
+        <w:rPr>
+          <w:noProof/>
+        </w:rPr>
+      </w:pPr>
+    </w:p>
+    <w:p>
+      <w:pPr>
+        <w:pStyle w:val="Body"/>
+        <w:shd w:val="clear" w:color="auto" w:fill="FFFFFF"/>
+        <w:spacing w:after="0" w:line="240" w:lineRule="auto"/>
+        <w:ind w:firstLine="720"/>
+        <w:rPr>
+          <w:noProof/>
+        </w:rPr>
+      </w:pPr>
+    </w:p>
+    <w:p>
+      <w:pPr>
+        <w:pStyle w:val="Body"/>
+        <w:shd w:val="clear" w:color="auto" w:fill="FFFFFF"/>
+        <w:spacing w:after="0" w:line="240" w:lineRule="auto"/>
+        <w:ind w:firstLine="720"/>
+        <w:rPr>
+          <w:noProof/>
+        </w:rPr>
+      </w:pPr>
+    </w:p>
+    <w:p>
+      <w:pPr>
+        <w:pStyle w:val="Body"/>
+        <w:shd w:val="clear" w:color="auto" w:fill="FFFFFF"/>
+        <w:spacing w:after="0" w:line="240" w:lineRule="auto"/>
+        <w:ind w:firstLine="720"/>
+        <w:rPr>
+          <w:noProof/>
+        </w:rPr>
+      </w:pPr>
+    </w:p>
+    <w:p>
+      <w:pPr>
+        <w:pStyle w:val="Body"/>
+        <w:shd w:val="clear" w:color="auto" w:fill="FFFFFF"/>
+        <w:spacing w:after="0" w:line="240" w:lineRule="auto"/>
+        <w:ind w:firstLine="720"/>
+        <w:rPr>
+          <w:noProof/>
+        </w:rPr>
+      </w:pPr>
+    </w:p>
+    <w:p>
+      <w:pPr>
+        <w:pStyle w:val="Body"/>
+        <w:shd w:val="clear" w:color="auto" w:fill="FFFFFF"/>
+        <w:spacing w:after="0" w:line="240" w:lineRule="auto"/>
+        <w:ind w:firstLine="720"/>
+        <w:rPr>
+          <w:noProof/>
+        </w:rPr>
+      </w:pPr>
+      <w:r>
+        <w:rPr>
+          <w:noProof/>
+        </w:rPr>
+        <w:t>After Registed</w:t>
+      </w:r>
+    </w:p>
+    <w:p>
+      <w:pPr>
+        <w:pStyle w:val="Body"/>
+        <w:shd w:val="clear" w:color="auto" w:fill="FFFFFF"/>
+        <w:spacing w:after="0" w:line="240" w:lineRule="auto"/>
+        <w:ind w:firstLine="720"/>
+        <w:rPr>
+          <w:color w:val="212121"/>
+          <w:sz w:val="24"/>
+          <w:szCs w:val="24"/>
+          <w:u w:color="212121"/>
+        </w:rPr>
+      </w:pPr>
+    </w:p>
+    <w:p>
+      <w:pPr>
+        <w:pStyle w:val="Body"/>
+        <w:shd w:val="clear" w:color="auto" w:fill="FFFFFF"/>
+        <w:spacing w:after="0" w:line="240" w:lineRule="auto"/>
+        <w:ind w:firstLine="720"/>
+        <w:rPr>
+          <w:color w:val="212121"/>
+          <w:sz w:val="24"/>
+          <w:szCs w:val="24"/>
+          <w:u w:color="212121"/>
+        </w:rPr>
+      </w:pPr>
+      <w:r>
+        <w:rPr>
+          <w:noProof/>
+        </w:rPr>
+        <w:drawing>
+          <wp:inline distT="0" distB="0" distL="0" distR="0" wp14:anchorId="66896748" wp14:editId="404C143E">
+            <wp:extent cx="4349163" cy="6794312"/>
+            <wp:effectExtent l="0" t="0" r="0" b="6985"/>
+            <wp:docPr id="6" name="Picture 6"/>
+            <wp:cNvGraphicFramePr>
+              <a:graphicFrameLocks xmlns:a="http://schemas.openxmlformats.org/drawingml/2006/main" noChangeAspect="1"/>
+            </wp:cNvGraphicFramePr>
+            <a:graphic xmlns:a="http://schemas.openxmlformats.org/drawingml/2006/main">
+              <a:graphicData uri="http://schemas.openxmlformats.org/drawingml/2006/picture">
+                <pic:pic xmlns:pic="http://schemas.openxmlformats.org/drawingml/2006/picture">
+                  <pic:nvPicPr>
+                    <pic:cNvPr id="0" name=""/>
+                    <pic:cNvPicPr/>
+                  </pic:nvPicPr>
+                  <pic:blipFill rotWithShape="1">
+                    <a:blip r:embed="rId9"/>
+                    <a:srcRect l="36465" t="-7" r="35455" b="22022"/>
+                    <a:stretch/>
+                  </pic:blipFill>
+                  <pic:spPr bwMode="auto">
+                    <a:xfrm>
+                      <a:off x="0" y="0"/>
+                      <a:ext cx="4353055" cy="6800393"/>
+                    </a:xfrm>
+                    <a:prstGeom prst="rect">
+                      <a:avLst/>
+                    </a:prstGeom>
+                    <a:ln>
+                      <a:noFill/>
+                    </a:ln>
+                    <a:extLst>
+                      <a:ext uri="{53640926-AAD7-44D8-BBD7-CCE9431645EC}">
+                        <a14:shadowObscured xmlns:a14="http://schemas.microsoft.com/office/drawing/2010/main"/>
+                      </a:ext>
+                    </a:extLst>
+                  </pic:spPr>
+                </pic:pic>
+              </a:graphicData>
+            </a:graphic>
+          </wp:inline>
+        </w:drawing>
+      </w:r>
+    </w:p>
+    <w:p>
+      <w:pPr>
+        <w:pStyle w:val="Body"/>
+        <w:shd w:val="clear" w:color="auto" w:fill="FFFFFF"/>
+        <w:spacing w:after="0" w:line="240" w:lineRule="auto"/>
+        <w:ind w:firstLine="720"/>
+        <w:rPr>
+          <w:color w:val="212121"/>
+          <w:sz w:val="24"/>
+          <w:szCs w:val="24"/>
+          <w:u w:color="212121"/>
+        </w:rPr>
+      </w:pPr>
+    </w:p>
+    <w:p>
+      <w:pPr>
+        <w:pStyle w:val="Body"/>
+        <w:shd w:val="clear" w:color="auto" w:fill="FFFFFF"/>
+        <w:spacing w:after="0" w:line="240" w:lineRule="auto"/>
+        <w:ind w:firstLine="720"/>
+        <w:rPr>
+          <w:color w:val="212121"/>
+          <w:sz w:val="24"/>
+          <w:szCs w:val="24"/>
+          <w:u w:color="212121"/>
+        </w:rPr>
+      </w:pPr>
+    </w:p>
+    <w:p>
+      <w:pPr>
+        <w:pStyle w:val="Body"/>
+        <w:shd w:val="clear" w:color="auto" w:fill="FFFFFF"/>
+        <w:spacing w:after="0" w:line="240" w:lineRule="auto"/>
+        <w:ind w:firstLine="720"/>
+        <w:rPr>
+          <w:color w:val="212121"/>
+          <w:sz w:val="24"/>
+          <w:szCs w:val="24"/>
+          <w:u w:color="212121"/>
+        </w:rPr>
+      </w:pPr>
+    </w:p>
+    <w:p>
+      <w:pPr>
+        <w:pStyle w:val="Body"/>
+        <w:shd w:val="clear" w:color="auto" w:fill="FFFFFF"/>
+        <w:spacing w:after="0" w:line="240" w:lineRule="auto"/>
+        <w:ind w:firstLine="720"/>
+        <w:rPr>
+          <w:color w:val="212121"/>
+          <w:sz w:val="24"/>
+          <w:szCs w:val="24"/>
+          <w:u w:color="212121"/>
+        </w:rPr>
+      </w:pPr>
+    </w:p>
+    <w:p>
+      <w:pPr>
+        <w:pStyle w:val="Body"/>
+        <w:shd w:val="clear" w:color="auto" w:fill="FFFFFF"/>
+        <w:spacing w:after="0" w:line="240" w:lineRule="auto"/>
+        <w:ind w:left="720"/>
+        <w:rPr>
+          <w:color w:val="212121"/>
+          <w:sz w:val="24"/>
+          <w:szCs w:val="24"/>
+          <w:u w:color="212121"/>
+        </w:rPr>
+      </w:pPr>
+      <w:r>
+        <w:rPr>
+          <w:color w:val="212121"/>
+          <w:sz w:val="24"/>
+          <w:szCs w:val="24"/>
+          <w:u w:color="212121"/>
+        </w:rPr>
+        <w:lastRenderedPageBreak/>
+        <w:t>After Logged In</w:t>
+      </w:r>
+    </w:p>
+    <w:p>
+      <w:pPr>
+        <w:pStyle w:val="Body"/>
+        <w:shd w:val="clear" w:color="auto" w:fill="FFFFFF"/>
+        <w:spacing w:after="0" w:line="240" w:lineRule="auto"/>
+        <w:ind w:left="720"/>
+        <w:rPr>
+          <w:color w:val="212121"/>
+          <w:sz w:val="24"/>
+          <w:szCs w:val="24"/>
+          <w:u w:color="212121"/>
+        </w:rPr>
+      </w:pPr>
+    </w:p>
+    <w:p>
+      <w:pPr>
+        <w:pStyle w:val="Body"/>
+        <w:shd w:val="clear" w:color="auto" w:fill="FFFFFF"/>
+        <w:spacing w:after="0" w:line="240" w:lineRule="auto"/>
+        <w:ind w:firstLine="720"/>
+        <w:rPr>
+          <w:color w:val="212121"/>
+          <w:sz w:val="24"/>
+          <w:szCs w:val="24"/>
+          <w:u w:color="212121"/>
+        </w:rPr>
+      </w:pPr>
+      <w:r>
+        <w:rPr>
+          <w:noProof/>
+        </w:rPr>
+        <w:drawing>
+          <wp:inline distT="0" distB="0" distL="0" distR="0" wp14:anchorId="5E9908D6" wp14:editId="235F647C">
+            <wp:extent cx="4049486" cy="5454792"/>
+            <wp:effectExtent l="0" t="0" r="8255" b="0"/>
+            <wp:docPr id="7" name="Picture 7"/>
+            <wp:cNvGraphicFramePr>
+              <a:graphicFrameLocks xmlns:a="http://schemas.openxmlformats.org/drawingml/2006/main" noChangeAspect="1"/>
+            </wp:cNvGraphicFramePr>
+            <a:graphic xmlns:a="http://schemas.openxmlformats.org/drawingml/2006/main">
+              <a:graphicData uri="http://schemas.openxmlformats.org/drawingml/2006/picture">
+                <pic:pic xmlns:pic="http://schemas.openxmlformats.org/drawingml/2006/picture">
+                  <pic:nvPicPr>
+                    <pic:cNvPr id="0" name=""/>
+                    <pic:cNvPicPr/>
+                  </pic:nvPicPr>
+                  <pic:blipFill rotWithShape="1">
+                    <a:blip r:embed="rId10"/>
+                    <a:srcRect l="35948" r="35714" b="32138"/>
+                    <a:stretch/>
+                  </pic:blipFill>
+                  <pic:spPr bwMode="auto">
+                    <a:xfrm>
+                      <a:off x="0" y="0"/>
+                      <a:ext cx="4053087" cy="5459643"/>
+                    </a:xfrm>
+                    <a:prstGeom prst="rect">
+                      <a:avLst/>
+                    </a:prstGeom>
+                    <a:ln>
+                      <a:noFill/>
+                    </a:ln>
+                    <a:extLst>
+                      <a:ext uri="{53640926-AAD7-44D8-BBD7-CCE9431645EC}">
+                        <a14:shadowObscured xmlns:a14="http://schemas.microsoft.com/office/drawing/2010/main"/>
+                      </a:ext>
+                    </a:extLst>
+                  </pic:spPr>
+                </pic:pic>
+              </a:graphicData>
+            </a:graphic>
+          </wp:inline>
+        </w:drawing>
+      </w:r>
+    </w:p>
+    <w:p>
+      <w:pPr>
+        <w:pStyle w:val="Body"/>
+        <w:shd w:val="clear" w:color="auto" w:fill="FFFFFF"/>
+        <w:spacing w:after="0" w:line="240" w:lineRule="auto"/>
+        <w:ind w:firstLine="720"/>
+        <w:rPr>
+          <w:color w:val="212121"/>
+          <w:sz w:val="24"/>
+          <w:szCs w:val="24"/>
+          <w:u w:color="212121"/>
+        </w:rPr>
+      </w:pPr>
+    </w:p>
+    <w:p>
+      <w:pPr>
+        <w:pStyle w:val="Body"/>
+        <w:shd w:val="clear" w:color="auto" w:fill="FFFFFF"/>
+        <w:spacing w:after="0" w:line="240" w:lineRule="auto"/>
+        <w:rPr>
+          <w:sz w:val="24"/>
+          <w:szCs w:val="24"/>
+        </w:rPr>
+      </w:pPr>
+      <w:r>
+        <w:rPr>
+          <w:sz w:val="24"/>
+          <w:szCs w:val="24"/>
+        </w:rPr>
+        <w:t>4. Add an item (name, price, and location)</w:t>
+      </w:r>
+    </w:p>
+    <w:p>
+      <w:pPr>
+        <w:pStyle w:val="Body"/>
+        <w:shd w:val="clear" w:color="auto" w:fill="FFFFFF"/>
+        <w:spacing w:after="0" w:line="240" w:lineRule="auto"/>
+        <w:rPr>
+          <w:sz w:val="24"/>
+          <w:szCs w:val="24"/>
+        </w:rPr>
+      </w:pPr>
+      <w:r>
+        <w:rPr>
+          <w:sz w:val="24"/>
+          <w:szCs w:val="24"/>
+        </w:rPr>
+        <w:tab/>
+        <w:t>User must logged in before add an item</w:t>
+      </w:r>
+    </w:p>
+    <w:p>
+      <w:pPr>
+        <w:pStyle w:val="Body"/>
+        <w:shd w:val="clear" w:color="auto" w:fill="FFFFFF"/>
+        <w:spacing w:after="0" w:line="240" w:lineRule="auto"/>
+        <w:rPr>
+          <w:noProof/>
+        </w:rPr>
+      </w:pPr>
+      <w:r>
+        <w:rPr>
+          <w:noProof/>
+        </w:rPr>
+        <w:lastRenderedPageBreak/>
+        <w:tab/>
+      </w:r>
+      <w:r>
+        <w:rPr>
+          <w:noProof/>
+        </w:rPr>
+        <w:drawing>
+          <wp:inline distT="0" distB="0" distL="0" distR="0" wp14:anchorId="177F4F66" wp14:editId="007F7D9A">
+            <wp:extent cx="4280007" cy="6081176"/>
+            <wp:effectExtent l="0" t="0" r="6350" b="0"/>
+            <wp:docPr id="19" name="Picture 19"/>
+            <wp:cNvGraphicFramePr>
+              <a:graphicFrameLocks xmlns:a="http://schemas.openxmlformats.org/drawingml/2006/main" noChangeAspect="1"/>
+            </wp:cNvGraphicFramePr>
+            <a:graphic xmlns:a="http://schemas.openxmlformats.org/drawingml/2006/main">
+              <a:graphicData uri="http://schemas.openxmlformats.org/drawingml/2006/picture">
+                <pic:pic xmlns:pic="http://schemas.openxmlformats.org/drawingml/2006/picture">
+                  <pic:nvPicPr>
+                    <pic:cNvPr id="0" name=""/>
+                    <pic:cNvPicPr/>
+                  </pic:nvPicPr>
+                  <pic:blipFill rotWithShape="1">
+                    <a:blip r:embed="rId11"/>
+                    <a:srcRect l="34550" r="34394" b="29399"/>
+                    <a:stretch/>
+                  </pic:blipFill>
+                  <pic:spPr bwMode="auto">
+                    <a:xfrm>
+                      <a:off x="0" y="0"/>
+                      <a:ext cx="4283885" cy="6086686"/>
+                    </a:xfrm>
+                    <a:prstGeom prst="rect">
+                      <a:avLst/>
+                    </a:prstGeom>
+                    <a:ln>
+                      <a:noFill/>
+                    </a:ln>
+                    <a:extLst>
+                      <a:ext uri="{53640926-AAD7-44D8-BBD7-CCE9431645EC}">
+                        <a14:shadowObscured xmlns:a14="http://schemas.microsoft.com/office/drawing/2010/main"/>
+                      </a:ext>
+                    </a:extLst>
+                  </pic:spPr>
+                </pic:pic>
+              </a:graphicData>
+            </a:graphic>
+          </wp:inline>
+        </w:drawing>
+      </w:r>
+    </w:p>
+    <w:p>
+      <w:pPr>
+        <w:pStyle w:val="Body"/>
+        <w:shd w:val="clear" w:color="auto" w:fill="FFFFFF"/>
+        <w:spacing w:after="0" w:line="240" w:lineRule="auto"/>
+        <w:rPr>
+          <w:sz w:val="24"/>
+          <w:szCs w:val="24"/>
+        </w:rPr>
+      </w:pPr>
+      <w:r>
+        <w:rPr>
+          <w:noProof/>
+        </w:rPr>
+        <w:lastRenderedPageBreak/>
+        <w:drawing>
+          <wp:inline distT="0" distB="0" distL="0" distR="0" wp14:anchorId="40CB4757" wp14:editId="34829C83">
+            <wp:extent cx="4810205" cy="6837648"/>
+            <wp:effectExtent l="0" t="0" r="0" b="1905"/>
+            <wp:docPr id="21" name="Picture 21"/>
+            <wp:cNvGraphicFramePr>
+              <a:graphicFrameLocks xmlns:a="http://schemas.openxmlformats.org/drawingml/2006/main" noChangeAspect="1"/>
+            </wp:cNvGraphicFramePr>
+            <a:graphic xmlns:a="http://schemas.openxmlformats.org/drawingml/2006/main">
+              <a:graphicData uri="http://schemas.openxmlformats.org/drawingml/2006/picture">
+                <pic:pic xmlns:pic="http://schemas.openxmlformats.org/drawingml/2006/picture">
+                  <pic:nvPicPr>
+                    <pic:cNvPr id="0" name=""/>
+                    <pic:cNvPicPr/>
+                  </pic:nvPicPr>
+                  <pic:blipFill rotWithShape="1">
+                    <a:blip r:embed="rId12"/>
+                    <a:srcRect l="34550" r="34135" b="28778"/>
+                    <a:stretch/>
+                  </pic:blipFill>
+                  <pic:spPr bwMode="auto">
+                    <a:xfrm>
+                      <a:off x="0" y="0"/>
+                      <a:ext cx="4814562" cy="6843841"/>
+                    </a:xfrm>
+                    <a:prstGeom prst="rect">
+                      <a:avLst/>
+                    </a:prstGeom>
+                    <a:ln>
+                      <a:noFill/>
+                    </a:ln>
+                    <a:extLst>
+                      <a:ext uri="{53640926-AAD7-44D8-BBD7-CCE9431645EC}">
+                        <a14:shadowObscured xmlns:a14="http://schemas.microsoft.com/office/drawing/2010/main"/>
+                      </a:ext>
+                    </a:extLst>
+                  </pic:spPr>
+                </pic:pic>
+              </a:graphicData>
+            </a:graphic>
+          </wp:inline>
+        </w:drawing>
+      </w:r>
+    </w:p>
+    <w:p>
+      <w:pPr>
+        <w:pStyle w:val="Body"/>
+        <w:shd w:val="clear" w:color="auto" w:fill="FFFFFF"/>
+        <w:spacing w:after="0" w:line="240" w:lineRule="auto"/>
+        <w:rPr>
+          <w:sz w:val="24"/>
+          <w:szCs w:val="24"/>
+        </w:rPr>
+      </w:pPr>
+      <w:r>
+        <w:rPr>
+          <w:sz w:val="24"/>
+          <w:szCs w:val="24"/>
+        </w:rPr>
+        <w:tab/>
+        <w:t>After a</w:t>
+      </w:r>
       <w:bookmarkStart w:id="0" w:name="_GoBack"/>
       <w:bookmarkEnd w:id="0"/>
+      <w:r>
+        <w:rPr>
+          <w:sz w:val="24"/>
+          <w:szCs w:val="24"/>
+        </w:rPr>
+        <w:t>dded item</w:t>
+      </w:r>
+    </w:p>
+    <w:p>
+      <w:pPr>
+        <w:pStyle w:val="Body"/>
+        <w:shd w:val="clear" w:color="auto" w:fill="FFFFFF"/>
+        <w:spacing w:after="0" w:line="240" w:lineRule="auto"/>
+        <w:rPr>
+          <w:color w:val="212121"/>
+          <w:sz w:val="24"/>
+          <w:szCs w:val="24"/>
+          <w:u w:color="212121"/>
+        </w:rPr>
+      </w:pPr>
+      <w:r>
+        <w:rPr>
+          <w:sz w:val="24"/>
+          <w:szCs w:val="24"/>
+        </w:rPr>
+        <w:tab/>
+      </w:r>
+    </w:p>
+    <w:p>
+      <w:pPr>
+        <w:pStyle w:val="Body"/>
+        <w:shd w:val="clear" w:color="auto" w:fill="FFFFFF"/>
+        <w:spacing w:after="0" w:line="240" w:lineRule="auto"/>
+        <w:rPr>
+          <w:color w:val="212121"/>
+          <w:sz w:val="24"/>
+          <w:szCs w:val="24"/>
+          <w:u w:color="212121"/>
+        </w:rPr>
+      </w:pPr>
+      <w:r>
+        <w:rPr>
+          <w:sz w:val="24"/>
+          <w:szCs w:val="24"/>
+        </w:rPr>
+        <w:t>5. Update item (price, name or location)</w:t>
+      </w:r>
+    </w:p>
+    <w:p>
+      <w:pPr>
+        <w:pStyle w:val="Body"/>
+        <w:shd w:val="clear" w:color="auto" w:fill="FFFFFF"/>
+        <w:spacing w:after="0" w:line="240" w:lineRule="auto"/>
+        <w:rPr>
+          <w:color w:val="212121"/>
+          <w:sz w:val="24"/>
+          <w:szCs w:val="24"/>
+          <w:u w:color="212121"/>
+        </w:rPr>
+      </w:pPr>
+      <w:r>
+        <w:rPr>
+          <w:sz w:val="24"/>
+          <w:szCs w:val="24"/>
+        </w:rPr>
+        <w:t>6. Delete item</w:t>
+      </w:r>
+    </w:p>
+    <w:p>
+      <w:pPr>
+        <w:pStyle w:val="Body"/>
+        <w:shd w:val="clear" w:color="auto" w:fill="FFFFFF"/>
+        <w:spacing w:after="0" w:line="240" w:lineRule="auto"/>
+        <w:rPr>
+          <w:sz w:val="24"/>
+          <w:szCs w:val="24"/>
+        </w:rPr>
+      </w:pPr>
+      <w:r>
+        <w:rPr>
+          <w:sz w:val="24"/>
+          <w:szCs w:val="24"/>
+        </w:rPr>
+        <w:t xml:space="preserve">7. Update profile </w:t>
+      </w:r>
+    </w:p>
+    <w:p>
+      <w:pPr>
+        <w:pStyle w:val="Body"/>
+        <w:shd w:val="clear" w:color="auto" w:fill="FFFFFF"/>
+        <w:spacing w:after="0" w:line="240" w:lineRule="auto"/>
+        <w:rPr>
+          <w:sz w:val="24"/>
+          <w:szCs w:val="24"/>
+        </w:rPr>
+      </w:pPr>
+    </w:p>
+    <w:p>
+      <w:pPr>
+        <w:pStyle w:val="Body"/>
+        <w:shd w:val="clear" w:color="auto" w:fill="FFFFFF"/>
+        <w:spacing w:after="0" w:line="240" w:lineRule="auto"/>
+        <w:ind w:firstLine="720"/>
+        <w:rPr>
+          <w:color w:val="212121"/>
+          <w:sz w:val="24"/>
+          <w:szCs w:val="24"/>
+          <w:u w:color="212121"/>
+        </w:rPr>
+      </w:pPr>
+      <w:r>
+        <w:rPr>
+          <w:noProof/>
+        </w:rPr>
+        <w:lastRenderedPageBreak/>
+        <w:drawing>
+          <wp:inline distT="0" distB="0" distL="0" distR="0" wp14:anchorId="77858B64" wp14:editId="642969DC">
+            <wp:extent cx="4157062" cy="4799519"/>
+            <wp:effectExtent l="0" t="0" r="0" b="1270"/>
+            <wp:docPr id="8" name="Picture 8"/>
+            <wp:cNvGraphicFramePr>
+              <a:graphicFrameLocks xmlns:a="http://schemas.openxmlformats.org/drawingml/2006/main" noChangeAspect="1"/>
+            </wp:cNvGraphicFramePr>
+            <a:graphic xmlns:a="http://schemas.openxmlformats.org/drawingml/2006/main">
+              <a:graphicData uri="http://schemas.openxmlformats.org/drawingml/2006/picture">
+                <pic:pic xmlns:pic="http://schemas.openxmlformats.org/drawingml/2006/picture">
+                  <pic:nvPicPr>
+                    <pic:cNvPr id="0" name=""/>
+                    <pic:cNvPicPr/>
+                  </pic:nvPicPr>
+                  <pic:blipFill rotWithShape="1">
+                    <a:blip r:embed="rId13"/>
+                    <a:srcRect l="35948" r="35584" b="41570"/>
+                    <a:stretch/>
+                  </pic:blipFill>
+                  <pic:spPr bwMode="auto">
+                    <a:xfrm>
+                      <a:off x="0" y="0"/>
+                      <a:ext cx="4162662" cy="4805985"/>
+                    </a:xfrm>
+                    <a:prstGeom prst="rect">
+                      <a:avLst/>
+                    </a:prstGeom>
+                    <a:ln>
+                      <a:noFill/>
+                    </a:ln>
+                    <a:extLst>
+                      <a:ext uri="{53640926-AAD7-44D8-BBD7-CCE9431645EC}">
+                        <a14:shadowObscured xmlns:a14="http://schemas.microsoft.com/office/drawing/2010/main"/>
+                      </a:ext>
+                    </a:extLst>
+                  </pic:spPr>
+                </pic:pic>
+              </a:graphicData>
+            </a:graphic>
+          </wp:inline>
+        </w:drawing>
+      </w:r>
+    </w:p>
+    <w:p>
+      <w:pPr>
+        <w:pStyle w:val="Body"/>
+        <w:shd w:val="clear" w:color="auto" w:fill="FFFFFF"/>
+        <w:spacing w:after="0" w:line="240" w:lineRule="auto"/>
+        <w:ind w:firstLine="720"/>
+        <w:rPr>
+          <w:color w:val="212121"/>
+          <w:sz w:val="24"/>
+          <w:szCs w:val="24"/>
+          <w:u w:color="212121"/>
+        </w:rPr>
+      </w:pPr>
+    </w:p>
+    <w:p>
+      <w:pPr>
+        <w:pStyle w:val="Body"/>
+        <w:shd w:val="clear" w:color="auto" w:fill="FFFFFF"/>
+        <w:spacing w:after="0" w:line="240" w:lineRule="auto"/>
+        <w:ind w:firstLine="720"/>
+        <w:rPr>
+          <w:color w:val="212121"/>
+          <w:sz w:val="24"/>
+          <w:szCs w:val="24"/>
+          <w:u w:color="212121"/>
+        </w:rPr>
+      </w:pPr>
+    </w:p>
+    <w:p>
+      <w:pPr>
+        <w:pStyle w:val="Body"/>
+        <w:shd w:val="clear" w:color="auto" w:fill="FFFFFF"/>
+        <w:spacing w:after="0" w:line="240" w:lineRule="auto"/>
+        <w:ind w:firstLine="720"/>
+        <w:rPr>
+          <w:color w:val="212121"/>
+          <w:sz w:val="24"/>
+          <w:szCs w:val="24"/>
+          <w:u w:color="212121"/>
+        </w:rPr>
+      </w:pPr>
+    </w:p>
+    <w:p>
+      <w:pPr>
+        <w:pStyle w:val="Body"/>
+        <w:shd w:val="clear" w:color="auto" w:fill="FFFFFF"/>
+        <w:spacing w:after="0" w:line="240" w:lineRule="auto"/>
+        <w:ind w:firstLine="720"/>
+        <w:rPr>
+          <w:color w:val="212121"/>
+          <w:sz w:val="24"/>
+          <w:szCs w:val="24"/>
+          <w:u w:color="212121"/>
+        </w:rPr>
+      </w:pPr>
+    </w:p>
+    <w:p>
+      <w:pPr>
+        <w:pStyle w:val="Body"/>
+        <w:shd w:val="clear" w:color="auto" w:fill="FFFFFF"/>
+        <w:spacing w:after="0" w:line="240" w:lineRule="auto"/>
+        <w:ind w:firstLine="720"/>
+        <w:rPr>
+          <w:color w:val="212121"/>
+          <w:sz w:val="24"/>
+          <w:szCs w:val="24"/>
+          <w:u w:color="212121"/>
+        </w:rPr>
+      </w:pPr>
+    </w:p>
+    <w:p>
+      <w:pPr>
+        <w:pStyle w:val="Body"/>
+        <w:shd w:val="clear" w:color="auto" w:fill="FFFFFF"/>
+        <w:spacing w:after="0" w:line="240" w:lineRule="auto"/>
+        <w:ind w:firstLine="720"/>
+        <w:rPr>
+          <w:color w:val="212121"/>
+          <w:sz w:val="24"/>
+          <w:szCs w:val="24"/>
+          <w:u w:color="212121"/>
+        </w:rPr>
+      </w:pPr>
+    </w:p>
+    <w:p>
+      <w:pPr>
+        <w:pStyle w:val="Body"/>
+        <w:shd w:val="clear" w:color="auto" w:fill="FFFFFF"/>
+        <w:spacing w:after="0" w:line="240" w:lineRule="auto"/>
+        <w:ind w:firstLine="720"/>
+        <w:rPr>
+          <w:color w:val="212121"/>
+          <w:sz w:val="24"/>
+          <w:szCs w:val="24"/>
+          <w:u w:color="212121"/>
+        </w:rPr>
+      </w:pPr>
+    </w:p>
+    <w:p>
+      <w:pPr>
+        <w:pStyle w:val="Body"/>
+        <w:shd w:val="clear" w:color="auto" w:fill="FFFFFF"/>
+        <w:spacing w:after="0" w:line="240" w:lineRule="auto"/>
+        <w:ind w:firstLine="720"/>
+        <w:rPr>
+          <w:color w:val="212121"/>
+          <w:sz w:val="24"/>
+          <w:szCs w:val="24"/>
+          <w:u w:color="212121"/>
+        </w:rPr>
+      </w:pPr>
+    </w:p>
+    <w:p>
+      <w:pPr>
+        <w:pStyle w:val="Body"/>
+        <w:shd w:val="clear" w:color="auto" w:fill="FFFFFF"/>
+        <w:spacing w:after="0" w:line="240" w:lineRule="auto"/>
+        <w:ind w:firstLine="720"/>
+        <w:rPr>
+          <w:color w:val="212121"/>
+          <w:sz w:val="24"/>
+          <w:szCs w:val="24"/>
+          <w:u w:color="212121"/>
+        </w:rPr>
+      </w:pPr>
+    </w:p>
+    <w:p>
+      <w:pPr>
+        <w:pStyle w:val="Body"/>
+        <w:shd w:val="clear" w:color="auto" w:fill="FFFFFF"/>
+        <w:spacing w:after="0" w:line="240" w:lineRule="auto"/>
+        <w:ind w:firstLine="720"/>
+        <w:rPr>
+          <w:color w:val="212121"/>
+          <w:sz w:val="24"/>
+          <w:szCs w:val="24"/>
+          <w:u w:color="212121"/>
+        </w:rPr>
+      </w:pPr>
+    </w:p>
+    <w:p>
+      <w:pPr>
+        <w:pStyle w:val="Body"/>
+        <w:shd w:val="clear" w:color="auto" w:fill="FFFFFF"/>
+        <w:spacing w:after="0" w:line="240" w:lineRule="auto"/>
+        <w:ind w:firstLine="720"/>
+        <w:rPr>
+          <w:color w:val="212121"/>
+          <w:sz w:val="24"/>
+          <w:szCs w:val="24"/>
+          <w:u w:color="212121"/>
+        </w:rPr>
+      </w:pPr>
+    </w:p>
+    <w:p>
+      <w:pPr>
+        <w:pStyle w:val="Body"/>
+        <w:shd w:val="clear" w:color="auto" w:fill="FFFFFF"/>
+        <w:spacing w:after="0" w:line="240" w:lineRule="auto"/>
+        <w:ind w:firstLine="720"/>
+        <w:rPr>
+          <w:color w:val="212121"/>
+          <w:sz w:val="24"/>
+          <w:szCs w:val="24"/>
+          <w:u w:color="212121"/>
+        </w:rPr>
+      </w:pPr>
+    </w:p>
+    <w:p>
+      <w:pPr>
+        <w:pStyle w:val="Body"/>
+        <w:shd w:val="clear" w:color="auto" w:fill="FFFFFF"/>
+        <w:spacing w:after="0" w:line="240" w:lineRule="auto"/>
+        <w:ind w:firstLine="720"/>
+        <w:rPr>
+          <w:color w:val="212121"/>
+          <w:sz w:val="24"/>
+          <w:szCs w:val="24"/>
+          <w:u w:color="212121"/>
+        </w:rPr>
+      </w:pPr>
+    </w:p>
+    <w:p>
+      <w:pPr>
+        <w:pStyle w:val="Body"/>
+        <w:shd w:val="clear" w:color="auto" w:fill="FFFFFF"/>
+        <w:spacing w:after="0" w:line="240" w:lineRule="auto"/>
+        <w:ind w:firstLine="720"/>
+        <w:rPr>
+          <w:color w:val="212121"/>
+          <w:sz w:val="24"/>
+          <w:szCs w:val="24"/>
+          <w:u w:color="212121"/>
+        </w:rPr>
+      </w:pPr>
+    </w:p>
+    <w:p>
+      <w:pPr>
+        <w:pStyle w:val="Body"/>
+        <w:shd w:val="clear" w:color="auto" w:fill="FFFFFF"/>
+        <w:spacing w:after="0" w:line="240" w:lineRule="auto"/>
+        <w:ind w:firstLine="720"/>
+        <w:rPr>
+          <w:color w:val="212121"/>
+          <w:sz w:val="24"/>
+          <w:szCs w:val="24"/>
+          <w:u w:color="212121"/>
+        </w:rPr>
+      </w:pPr>
+    </w:p>
+    <w:p>
+      <w:pPr>
+        <w:pStyle w:val="Body"/>
+        <w:shd w:val="clear" w:color="auto" w:fill="FFFFFF"/>
+        <w:spacing w:after="0" w:line="240" w:lineRule="auto"/>
+        <w:ind w:firstLine="720"/>
+        <w:rPr>
+          <w:color w:val="212121"/>
+          <w:sz w:val="24"/>
+          <w:szCs w:val="24"/>
+          <w:u w:color="212121"/>
+        </w:rPr>
+      </w:pPr>
+    </w:p>
+    <w:p>
+      <w:pPr>
+        <w:pStyle w:val="Body"/>
+        <w:shd w:val="clear" w:color="auto" w:fill="FFFFFF"/>
+        <w:spacing w:after="0" w:line="240" w:lineRule="auto"/>
+        <w:ind w:firstLine="720"/>
+        <w:rPr>
+          <w:color w:val="212121"/>
+          <w:sz w:val="24"/>
+          <w:szCs w:val="24"/>
+          <w:u w:color="212121"/>
+        </w:rPr>
+      </w:pPr>
+    </w:p>
+    <w:p>
+      <w:pPr>
+        <w:pStyle w:val="Body"/>
+        <w:shd w:val="clear" w:color="auto" w:fill="FFFFFF"/>
+        <w:spacing w:after="0" w:line="240" w:lineRule="auto"/>
+        <w:ind w:firstLine="720"/>
+        <w:rPr>
+          <w:color w:val="212121"/>
+          <w:sz w:val="24"/>
+          <w:szCs w:val="24"/>
+          <w:u w:color="212121"/>
+        </w:rPr>
+      </w:pPr>
+    </w:p>
+    <w:p>
+      <w:pPr>
+        <w:pStyle w:val="Body"/>
+        <w:shd w:val="clear" w:color="auto" w:fill="FFFFFF"/>
+        <w:spacing w:after="0" w:line="240" w:lineRule="auto"/>
+        <w:ind w:firstLine="720"/>
+        <w:rPr>
+          <w:color w:val="212121"/>
+          <w:sz w:val="24"/>
+          <w:szCs w:val="24"/>
+          <w:u w:color="212121"/>
+        </w:rPr>
+      </w:pPr>
+      <w:r>
+        <w:rPr>
+          <w:color w:val="212121"/>
+          <w:sz w:val="24"/>
+          <w:szCs w:val="24"/>
+          <w:u w:color="212121"/>
+        </w:rPr>
+        <w:lastRenderedPageBreak/>
+        <w:t>After updated profile</w:t>
+      </w:r>
+    </w:p>
+    <w:p>
+      <w:pPr>
+        <w:pStyle w:val="Body"/>
+        <w:shd w:val="clear" w:color="auto" w:fill="FFFFFF"/>
+        <w:spacing w:after="0" w:line="240" w:lineRule="auto"/>
+        <w:ind w:firstLine="720"/>
+        <w:rPr>
+          <w:color w:val="212121"/>
+          <w:sz w:val="24"/>
+          <w:szCs w:val="24"/>
+          <w:u w:color="212121"/>
+        </w:rPr>
+      </w:pPr>
+    </w:p>
+    <w:p>
+      <w:pPr>
+        <w:pStyle w:val="Body"/>
+        <w:shd w:val="clear" w:color="auto" w:fill="FFFFFF"/>
+        <w:spacing w:after="0" w:line="240" w:lineRule="auto"/>
+        <w:ind w:firstLine="720"/>
+        <w:rPr>
+          <w:color w:val="212121"/>
+          <w:sz w:val="24"/>
+          <w:szCs w:val="24"/>
+          <w:u w:color="212121"/>
+        </w:rPr>
+      </w:pPr>
+      <w:r>
+        <w:rPr>
+          <w:noProof/>
+        </w:rPr>
+        <w:drawing>
+          <wp:inline distT="0" distB="0" distL="0" distR="0" wp14:anchorId="698D8B2B" wp14:editId="59639701">
+            <wp:extent cx="3895805" cy="4878858"/>
+            <wp:effectExtent l="0" t="0" r="0" b="0"/>
+            <wp:docPr id="10" name="Picture 10"/>
+            <wp:cNvGraphicFramePr>
+              <a:graphicFrameLocks xmlns:a="http://schemas.openxmlformats.org/drawingml/2006/main" noChangeAspect="1"/>
+            </wp:cNvGraphicFramePr>
+            <a:graphic xmlns:a="http://schemas.openxmlformats.org/drawingml/2006/main">
+              <a:graphicData uri="http://schemas.openxmlformats.org/drawingml/2006/picture">
+                <pic:pic xmlns:pic="http://schemas.openxmlformats.org/drawingml/2006/picture">
+                  <pic:nvPicPr>
+                    <pic:cNvPr id="0" name=""/>
+                    <pic:cNvPicPr/>
+                  </pic:nvPicPr>
+                  <pic:blipFill rotWithShape="1">
+                    <a:blip r:embed="rId14"/>
+                    <a:srcRect l="36207" r="36102" b="38349"/>
+                    <a:stretch/>
+                  </pic:blipFill>
+                  <pic:spPr bwMode="auto">
+                    <a:xfrm>
+                      <a:off x="0" y="0"/>
+                      <a:ext cx="3903636" cy="4888666"/>
+                    </a:xfrm>
+                    <a:prstGeom prst="rect">
+                      <a:avLst/>
+                    </a:prstGeom>
+                    <a:ln>
+                      <a:noFill/>
+                    </a:ln>
+                    <a:extLst>
+                      <a:ext uri="{53640926-AAD7-44D8-BBD7-CCE9431645EC}">
+                        <a14:shadowObscured xmlns:a14="http://schemas.microsoft.com/office/drawing/2010/main"/>
+                      </a:ext>
+                    </a:extLst>
+                  </pic:spPr>
+                </pic:pic>
+              </a:graphicData>
+            </a:graphic>
+          </wp:inline>
+        </w:drawing>
+      </w:r>
+    </w:p>
+    <w:p>
+      <w:pPr>
+        <w:pStyle w:val="Body"/>
+        <w:shd w:val="clear" w:color="auto" w:fill="FFFFFF"/>
+        <w:spacing w:after="0" w:line="240" w:lineRule="auto"/>
+        <w:rPr>
+          <w:color w:val="212121"/>
+          <w:sz w:val="24"/>
+          <w:szCs w:val="24"/>
+          <w:u w:color="212121"/>
+        </w:rPr>
+      </w:pPr>
+    </w:p>
+    <w:p>
+      <w:pPr>
+        <w:pStyle w:val="Body"/>
+        <w:shd w:val="clear" w:color="auto" w:fill="FFFFFF"/>
+        <w:spacing w:after="0" w:line="240" w:lineRule="auto"/>
+        <w:rPr>
+          <w:sz w:val="24"/>
+          <w:szCs w:val="24"/>
+        </w:rPr>
+      </w:pPr>
+      <w:r>
+        <w:rPr>
+          <w:sz w:val="24"/>
+          <w:szCs w:val="24"/>
+        </w:rPr>
+        <w:t xml:space="preserve">8. Delete profile </w:t>
+      </w:r>
+    </w:p>
+    <w:p>
+      <w:pPr>
+        <w:pStyle w:val="Body"/>
+        <w:shd w:val="clear" w:color="auto" w:fill="FFFFFF"/>
+        <w:spacing w:after="0" w:line="240" w:lineRule="auto"/>
+        <w:rPr>
+          <w:sz w:val="24"/>
+          <w:szCs w:val="24"/>
+        </w:rPr>
+      </w:pPr>
+    </w:p>
+    <w:p>
+      <w:pPr>
+        <w:pStyle w:val="Body"/>
+        <w:shd w:val="clear" w:color="auto" w:fill="FFFFFF"/>
+        <w:spacing w:after="0" w:line="240" w:lineRule="auto"/>
+        <w:rPr>
+          <w:sz w:val="24"/>
+          <w:szCs w:val="24"/>
+        </w:rPr>
+      </w:pPr>
+    </w:p>
+    <w:p>
+      <w:pPr>
+        <w:pStyle w:val="Body"/>
+        <w:shd w:val="clear" w:color="auto" w:fill="FFFFFF"/>
+        <w:spacing w:after="0" w:line="240" w:lineRule="auto"/>
+        <w:rPr>
+          <w:sz w:val="24"/>
+          <w:szCs w:val="24"/>
+        </w:rPr>
+      </w:pPr>
+    </w:p>
+    <w:p>
+      <w:pPr>
+        <w:pStyle w:val="Body"/>
+        <w:shd w:val="clear" w:color="auto" w:fill="FFFFFF"/>
+        <w:spacing w:after="0" w:line="240" w:lineRule="auto"/>
+        <w:rPr>
+          <w:sz w:val="24"/>
+          <w:szCs w:val="24"/>
+        </w:rPr>
+      </w:pPr>
+    </w:p>
+    <w:p>
+      <w:pPr>
+        <w:pStyle w:val="Body"/>
+        <w:shd w:val="clear" w:color="auto" w:fill="FFFFFF"/>
+        <w:spacing w:after="0" w:line="240" w:lineRule="auto"/>
+        <w:rPr>
+          <w:sz w:val="24"/>
+          <w:szCs w:val="24"/>
+        </w:rPr>
+      </w:pPr>
+    </w:p>
+    <w:p>
+      <w:pPr>
+        <w:pStyle w:val="Body"/>
+        <w:shd w:val="clear" w:color="auto" w:fill="FFFFFF"/>
+        <w:spacing w:after="0" w:line="240" w:lineRule="auto"/>
+        <w:rPr>
+          <w:sz w:val="24"/>
+          <w:szCs w:val="24"/>
+        </w:rPr>
+      </w:pPr>
+    </w:p>
+    <w:p>
+      <w:pPr>
+        <w:pStyle w:val="Body"/>
+        <w:shd w:val="clear" w:color="auto" w:fill="FFFFFF"/>
+        <w:spacing w:after="0" w:line="240" w:lineRule="auto"/>
+        <w:rPr>
+          <w:sz w:val="24"/>
+          <w:szCs w:val="24"/>
+        </w:rPr>
+      </w:pPr>
+    </w:p>
+    <w:p>
+      <w:pPr>
+        <w:pStyle w:val="Body"/>
+        <w:shd w:val="clear" w:color="auto" w:fill="FFFFFF"/>
+        <w:spacing w:after="0" w:line="240" w:lineRule="auto"/>
+        <w:rPr>
+          <w:sz w:val="24"/>
+          <w:szCs w:val="24"/>
+        </w:rPr>
+      </w:pPr>
+    </w:p>
+    <w:p>
+      <w:pPr>
+        <w:pStyle w:val="Body"/>
+        <w:shd w:val="clear" w:color="auto" w:fill="FFFFFF"/>
+        <w:spacing w:after="0" w:line="240" w:lineRule="auto"/>
+        <w:rPr>
+          <w:sz w:val="24"/>
+          <w:szCs w:val="24"/>
+        </w:rPr>
+      </w:pPr>
+    </w:p>
+    <w:p>
+      <w:pPr>
+        <w:pStyle w:val="Body"/>
+        <w:shd w:val="clear" w:color="auto" w:fill="FFFFFF"/>
+        <w:spacing w:after="0" w:line="240" w:lineRule="auto"/>
+        <w:rPr>
+          <w:sz w:val="24"/>
+          <w:szCs w:val="24"/>
+        </w:rPr>
+      </w:pPr>
+    </w:p>
+    <w:p>
+      <w:pPr>
+        <w:pStyle w:val="Body"/>
+        <w:shd w:val="clear" w:color="auto" w:fill="FFFFFF"/>
+        <w:spacing w:after="0" w:line="240" w:lineRule="auto"/>
+        <w:rPr>
+          <w:sz w:val="24"/>
+          <w:szCs w:val="24"/>
+        </w:rPr>
+      </w:pPr>
+    </w:p>
+    <w:p>
+      <w:pPr>
+        <w:pStyle w:val="Body"/>
+        <w:shd w:val="clear" w:color="auto" w:fill="FFFFFF"/>
+        <w:spacing w:after="0" w:line="240" w:lineRule="auto"/>
+        <w:rPr>
+          <w:sz w:val="24"/>
+          <w:szCs w:val="24"/>
+        </w:rPr>
+      </w:pPr>
+    </w:p>
+    <w:p>
+      <w:pPr>
+        <w:pStyle w:val="Body"/>
+        <w:shd w:val="clear" w:color="auto" w:fill="FFFFFF"/>
+        <w:spacing w:after="0" w:line="240" w:lineRule="auto"/>
+        <w:rPr>
+          <w:sz w:val="24"/>
+          <w:szCs w:val="24"/>
+        </w:rPr>
+      </w:pPr>
+    </w:p>
+    <w:p>
+      <w:pPr>
+        <w:pStyle w:val="Body"/>
+        <w:shd w:val="clear" w:color="auto" w:fill="FFFFFF"/>
+        <w:spacing w:after="0" w:line="240" w:lineRule="auto"/>
+        <w:rPr>
+          <w:sz w:val="24"/>
+          <w:szCs w:val="24"/>
+        </w:rPr>
+      </w:pPr>
+    </w:p>
+    <w:p>
+      <w:pPr>
+        <w:pStyle w:val="Body"/>
+        <w:shd w:val="clear" w:color="auto" w:fill="FFFFFF"/>
+        <w:spacing w:after="0" w:line="240" w:lineRule="auto"/>
+        <w:rPr>
+          <w:sz w:val="24"/>
+          <w:szCs w:val="24"/>
+        </w:rPr>
+      </w:pPr>
+      <w:r>
+        <w:rPr>
+          <w:sz w:val="24"/>
+          <w:szCs w:val="24"/>
+        </w:rPr>
+        <w:lastRenderedPageBreak/>
+        <w:tab/>
+        <w:t>After deleted profile</w:t>
+      </w:r>
+    </w:p>
+    <w:p>
+      <w:pPr>
+        <w:pStyle w:val="Body"/>
+        <w:shd w:val="clear" w:color="auto" w:fill="FFFFFF"/>
+        <w:spacing w:after="0" w:line="240" w:lineRule="auto"/>
+        <w:rPr>
+          <w:sz w:val="24"/>
+          <w:szCs w:val="24"/>
+        </w:rPr>
+      </w:pPr>
+    </w:p>
+    <w:p>
+      <w:pPr>
+        <w:rPr>
+          <w:rFonts w:asciiTheme="majorHAnsi" w:hAnsiTheme="majorHAnsi"/>
+          <w:sz w:val="24"/>
+          <w:szCs w:val="24"/>
+        </w:rPr>
+      </w:pPr>
+      <w:r>
+        <w:rPr>
+          <w:rFonts w:asciiTheme="majorHAnsi" w:hAnsiTheme="majorHAnsi"/>
+          <w:sz w:val="24"/>
+          <w:szCs w:val="24"/>
+        </w:rPr>
+        <w:tab/>
+      </w:r>
+      <w:r>
+        <w:rPr>
+          <w:noProof/>
+        </w:rPr>
+        <w:drawing>
+          <wp:inline distT="0" distB="0" distL="0" distR="0" wp14:anchorId="656E25DB" wp14:editId="426A3F62">
+            <wp:extent cx="3734440" cy="5119516"/>
+            <wp:effectExtent l="0" t="0" r="0" b="5080"/>
+            <wp:docPr id="11" name="Picture 11"/>
+            <wp:cNvGraphicFramePr>
+              <a:graphicFrameLocks xmlns:a="http://schemas.openxmlformats.org/drawingml/2006/main" noChangeAspect="1"/>
+            </wp:cNvGraphicFramePr>
+            <a:graphic xmlns:a="http://schemas.openxmlformats.org/drawingml/2006/main">
+              <a:graphicData uri="http://schemas.openxmlformats.org/drawingml/2006/picture">
+                <pic:pic xmlns:pic="http://schemas.openxmlformats.org/drawingml/2006/picture">
+                  <pic:nvPicPr>
+                    <pic:cNvPr id="0" name=""/>
+                    <pic:cNvPicPr/>
+                  </pic:nvPicPr>
+                  <pic:blipFill rotWithShape="1">
+                    <a:blip r:embed="rId15"/>
+                    <a:srcRect l="36336" r="36102" b="32828"/>
+                    <a:stretch/>
+                  </pic:blipFill>
+                  <pic:spPr bwMode="auto">
+                    <a:xfrm>
+                      <a:off x="0" y="0"/>
+                      <a:ext cx="3737777" cy="5124091"/>
+                    </a:xfrm>
+                    <a:prstGeom prst="rect">
+                      <a:avLst/>
+                    </a:prstGeom>
+                    <a:ln>
+                      <a:noFill/>
+                    </a:ln>
+                    <a:extLst>
+                      <a:ext uri="{53640926-AAD7-44D8-BBD7-CCE9431645EC}">
+                        <a14:shadowObscured xmlns:a14="http://schemas.microsoft.com/office/drawing/2010/main"/>
+                      </a:ext>
+                    </a:extLst>
+                  </pic:spPr>
+                </pic:pic>
+              </a:graphicData>
+            </a:graphic>
+          </wp:inline>
+        </w:drawing>
+      </w:r>
+    </w:p>
+    <w:p>
+      <w:pPr>
+        <w:rPr>
+          <w:rFonts w:asciiTheme="majorHAnsi" w:hAnsiTheme="majorHAnsi"/>
+          <w:sz w:val="24"/>
+          <w:szCs w:val="24"/>
+        </w:rPr>
+      </w:pPr>
+    </w:p>
+    <w:p>
+      <w:pPr>
+        <w:rPr>
+          <w:rFonts w:asciiTheme="majorHAnsi" w:hAnsiTheme="majorHAnsi"/>
+          <w:sz w:val="24"/>
+          <w:szCs w:val="24"/>
+        </w:rPr>
+      </w:pPr>
+    </w:p>
+    <w:p>
+      <w:pPr>
+        <w:rPr>
+          <w:rFonts w:asciiTheme="majorHAnsi" w:hAnsiTheme="majorHAnsi"/>
+          <w:sz w:val="24"/>
+          <w:szCs w:val="24"/>
+        </w:rPr>
+      </w:pPr>
+    </w:p>
+    <w:p>
+      <w:pPr>
+        <w:rPr>
+          <w:rFonts w:asciiTheme="majorHAnsi" w:hAnsiTheme="majorHAnsi"/>
+          <w:sz w:val="24"/>
+          <w:szCs w:val="24"/>
+        </w:rPr>
+      </w:pPr>
+    </w:p>
+    <w:p>
+      <w:pPr>
+        <w:rPr>
+          <w:rFonts w:asciiTheme="majorHAnsi" w:hAnsiTheme="majorHAnsi"/>
+          <w:sz w:val="24"/>
+          <w:szCs w:val="24"/>
+        </w:rPr>
+      </w:pPr>
+    </w:p>
+    <w:p>
+      <w:pPr>
+        <w:rPr>
+          <w:rFonts w:asciiTheme="majorHAnsi" w:hAnsiTheme="majorHAnsi"/>
+          <w:sz w:val="24"/>
+          <w:szCs w:val="24"/>
+        </w:rPr>
+      </w:pPr>
+    </w:p>
+    <w:p>
+      <w:pPr>
+        <w:rPr>
+          <w:rFonts w:asciiTheme="majorHAnsi" w:hAnsiTheme="majorHAnsi"/>
+          <w:sz w:val="24"/>
+          <w:szCs w:val="24"/>
+        </w:rPr>
+      </w:pPr>
+    </w:p>
+    <w:p>
+      <w:pPr>
+        <w:rPr>
+          <w:rFonts w:asciiTheme="majorHAnsi" w:hAnsiTheme="majorHAnsi"/>
+          <w:sz w:val="24"/>
+          <w:szCs w:val="24"/>
+        </w:rPr>
+      </w:pPr>
+    </w:p>
+    <w:p>
+      <w:pPr>
+        <w:ind w:firstLine="720"/>
+        <w:rPr>
+          <w:rFonts w:asciiTheme="majorHAnsi" w:hAnsiTheme="majorHAnsi"/>
+          <w:sz w:val="24"/>
+          <w:szCs w:val="24"/>
+        </w:rPr>
+      </w:pPr>
+      <w:r>
+        <w:rPr>
+          <w:rFonts w:asciiTheme="majorHAnsi" w:hAnsiTheme="majorHAnsi"/>
+          <w:sz w:val="24"/>
+          <w:szCs w:val="24"/>
+        </w:rPr>
+        <w:lastRenderedPageBreak/>
+        <w:t xml:space="preserve">Cannot logging after profile deleted. </w:t>
+      </w:r>
+    </w:p>
+    <w:p>
+      <w:pPr>
+        <w:rPr>
+          <w:rFonts w:asciiTheme="majorHAnsi" w:hAnsiTheme="majorHAnsi"/>
+          <w:sz w:val="24"/>
+          <w:szCs w:val="24"/>
+        </w:rPr>
+      </w:pPr>
+      <w:r>
+        <w:rPr>
+          <w:noProof/>
+        </w:rPr>
+        <w:drawing>
+          <wp:inline distT="0" distB="0" distL="0" distR="0" wp14:anchorId="1AC90D22" wp14:editId="36C9ACCB">
+            <wp:extent cx="4917782" cy="7398242"/>
+            <wp:effectExtent l="0" t="0" r="0" b="0"/>
+            <wp:docPr id="14" name="Picture 14"/>
+            <wp:cNvGraphicFramePr>
+              <a:graphicFrameLocks xmlns:a="http://schemas.openxmlformats.org/drawingml/2006/main" noChangeAspect="1"/>
+            </wp:cNvGraphicFramePr>
+            <a:graphic xmlns:a="http://schemas.openxmlformats.org/drawingml/2006/main">
+              <a:graphicData uri="http://schemas.openxmlformats.org/drawingml/2006/picture">
+                <pic:pic xmlns:pic="http://schemas.openxmlformats.org/drawingml/2006/picture">
+                  <pic:nvPicPr>
+                    <pic:cNvPr id="0" name=""/>
+                    <pic:cNvPicPr/>
+                  </pic:nvPicPr>
+                  <pic:blipFill rotWithShape="1">
+                    <a:blip r:embed="rId16"/>
+                    <a:srcRect l="35043" r="35455" b="21097"/>
+                    <a:stretch/>
+                  </pic:blipFill>
+                  <pic:spPr bwMode="auto">
+                    <a:xfrm>
+                      <a:off x="0" y="0"/>
+                      <a:ext cx="4922108" cy="7404749"/>
+                    </a:xfrm>
+                    <a:prstGeom prst="rect">
+                      <a:avLst/>
+                    </a:prstGeom>
+                    <a:ln>
+                      <a:noFill/>
+                    </a:ln>
+                    <a:extLst>
+                      <a:ext uri="{53640926-AAD7-44D8-BBD7-CCE9431645EC}">
+                        <a14:shadowObscured xmlns:a14="http://schemas.microsoft.com/office/drawing/2010/main"/>
+                      </a:ext>
+                    </a:extLst>
+                  </pic:spPr>
+                </pic:pic>
+              </a:graphicData>
+            </a:graphic>
+          </wp:inline>
+        </w:drawing>
+      </w:r>
     </w:p>
     <w:sectPr>
       <w:pgSz w:w="12240" w:h="15840"/>
@@ -252,6 +2066,56 @@
     <w:semiHidden/>
     <w:unhideWhenUsed/>
   </w:style>
+  <w:style w:type="paragraph" w:customStyle="1" w:styleId="Body">
+    <w:name w:val="Body"/>
+    <w:rsid w:val="002F5424"/>
+    <w:pPr>
+      <w:pBdr>
+        <w:top w:val="nil"/>
+        <w:left w:val="nil"/>
+        <w:bottom w:val="nil"/>
+        <w:right w:val="nil"/>
+        <w:between w:val="nil"/>
+        <w:bar w:val="nil"/>
+      </w:pBdr>
+    </w:pPr>
+    <w:rPr>
+      <w:rFonts w:ascii="Calibri" w:eastAsia="Calibri" w:hAnsi="Calibri" w:cs="Calibri"/>
+      <w:color w:val="000000"/>
+      <w:u w:color="000000"/>
+      <w:bdr w:val="nil"/>
+    </w:rPr>
+  </w:style>
+  <w:style w:type="paragraph" w:styleId="BalloonText">
+    <w:name w:val="Balloon Text"/>
+    <w:basedOn w:val="Normal"/>
+    <w:link w:val="BalloonTextChar"/>
+    <w:uiPriority w:val="99"/>
+    <w:semiHidden/>
+    <w:unhideWhenUsed/>
+    <w:rsid w:val="00764493"/>
+    <w:pPr>
+      <w:spacing w:after="0" w:line="240" w:lineRule="auto"/>
+    </w:pPr>
+    <w:rPr>
+      <w:rFonts w:ascii="Tahoma" w:hAnsi="Tahoma" w:cs="Tahoma"/>
+      <w:sz w:val="16"/>
+      <w:szCs w:val="16"/>
+    </w:rPr>
+  </w:style>
+  <w:style w:type="character" w:customStyle="1" w:styleId="BalloonTextChar">
+    <w:name w:val="Balloon Text Char"/>
+    <w:basedOn w:val="DefaultParagraphFont"/>
+    <w:link w:val="BalloonText"/>
+    <w:uiPriority w:val="99"/>
+    <w:semiHidden/>
+    <w:rsid w:val="00764493"/>
+    <w:rPr>
+      <w:rFonts w:ascii="Tahoma" w:hAnsi="Tahoma" w:cs="Tahoma"/>
+      <w:sz w:val="16"/>
+      <w:szCs w:val="16"/>
+    </w:rPr>
+  </w:style>
 </w:styles>
 </file>
 
@@ -442,6 +2306,56 @@
     <w:uiPriority w:val="99"/>
     <w:semiHidden/>
     <w:unhideWhenUsed/>
+  </w:style>
+  <w:style w:type="paragraph" w:customStyle="1" w:styleId="Body">
+    <w:name w:val="Body"/>
+    <w:rsid w:val="002F5424"/>
+    <w:pPr>
+      <w:pBdr>
+        <w:top w:val="nil"/>
+        <w:left w:val="nil"/>
+        <w:bottom w:val="nil"/>
+        <w:right w:val="nil"/>
+        <w:between w:val="nil"/>
+        <w:bar w:val="nil"/>
+      </w:pBdr>
+    </w:pPr>
+    <w:rPr>
+      <w:rFonts w:ascii="Calibri" w:eastAsia="Calibri" w:hAnsi="Calibri" w:cs="Calibri"/>
+      <w:color w:val="000000"/>
+      <w:u w:color="000000"/>
+      <w:bdr w:val="nil"/>
+    </w:rPr>
+  </w:style>
+  <w:style w:type="paragraph" w:styleId="BalloonText">
+    <w:name w:val="Balloon Text"/>
+    <w:basedOn w:val="Normal"/>
+    <w:link w:val="BalloonTextChar"/>
+    <w:uiPriority w:val="99"/>
+    <w:semiHidden/>
+    <w:unhideWhenUsed/>
+    <w:rsid w:val="00764493"/>
+    <w:pPr>
+      <w:spacing w:after="0" w:line="240" w:lineRule="auto"/>
+    </w:pPr>
+    <w:rPr>
+      <w:rFonts w:ascii="Tahoma" w:hAnsi="Tahoma" w:cs="Tahoma"/>
+      <w:sz w:val="16"/>
+      <w:szCs w:val="16"/>
+    </w:rPr>
+  </w:style>
+  <w:style w:type="character" w:customStyle="1" w:styleId="BalloonTextChar">
+    <w:name w:val="Balloon Text Char"/>
+    <w:basedOn w:val="DefaultParagraphFont"/>
+    <w:link w:val="BalloonText"/>
+    <w:uiPriority w:val="99"/>
+    <w:semiHidden/>
+    <w:rsid w:val="00764493"/>
+    <w:rPr>
+      <w:rFonts w:ascii="Tahoma" w:hAnsi="Tahoma" w:cs="Tahoma"/>
+      <w:sz w:val="16"/>
+      <w:szCs w:val="16"/>
+    </w:rPr>
   </w:style>
 </w:styles>
 </file>
@@ -729,4 +2643,16 @@
   <a:objectDefaults/>
   <a:extraClrSchemeLst/>
 </a:theme>
+</file>
+
+<file path=customXml/item1.xml><?xml version="1.0" encoding="utf-8"?>
+<b:Sources xmlns:b="http://schemas.openxmlformats.org/officeDocument/2006/bibliography" xmlns="http://schemas.openxmlformats.org/officeDocument/2006/bibliography" SelectedStyle="\APASixthEditionOfficeOnline.xsl" StyleName="APA Sixth Edition"/>
+</file>
+
+<file path=customXml/itemProps1.xml><?xml version="1.0" encoding="utf-8"?>
+<ds:datastoreItem xmlns:ds="http://schemas.openxmlformats.org/officeDocument/2006/customXml" ds:itemID="{ACF376D7-31BC-47CA-BBA0-5FFCA80081B4}">
+  <ds:schemaRefs>
+    <ds:schemaRef ds:uri="http://schemas.openxmlformats.org/officeDocument/2006/bibliography"/>
+  </ds:schemaRefs>
+</ds:datastoreItem>
 </file>
</xml_diff>